<commit_message>
deleted comment on the 12th page
</commit_message>
<xml_diff>
--- a/Doc/Ru/CoLiTec_Control_Center_VS-Quick_start_ru.docx
+++ b/Doc/Ru/CoLiTec_Control_Center_VS-Quick_start_ru.docx
@@ -30,6 +30,7 @@
         </w:rPr>
         <w:t xml:space="preserve">© </w:t>
       </w:r>
+      <w:proofErr w:type="spellStart"/>
       <w:r>
         <w:rPr>
           <w:rFonts w:ascii="Times New Roman" w:hAnsi="Times New Roman"/>
@@ -42,6 +43,7 @@
         </w:rPr>
         <w:t>CoLiTec</w:t>
       </w:r>
+      <w:proofErr w:type="spellEnd"/>
       <w:r>
         <w:rPr>
           <w:rFonts w:ascii="Times New Roman" w:hAnsi="Times New Roman"/>
@@ -189,6 +191,8 @@
           <w:lang w:val="en-US"/>
         </w:rPr>
       </w:pPr>
+      <w:proofErr w:type="spellStart"/>
+      <w:proofErr w:type="gramStart"/>
       <w:r>
         <w:rPr>
           <w:rFonts w:ascii="Times New Roman" w:hAnsi="Times New Roman"/>
@@ -207,7 +211,29 @@
           <w:szCs w:val="28"/>
           <w:lang w:val="en-US"/>
         </w:rPr>
-        <w:t>VS(Variable Stars)</w:t>
+        <w:t>VS</w:t>
+      </w:r>
+      <w:proofErr w:type="spellEnd"/>
+      <w:r>
+        <w:rPr>
+          <w:rFonts w:ascii="Times New Roman" w:hAnsi="Times New Roman"/>
+          <w:b/>
+          <w:sz w:val="28"/>
+          <w:szCs w:val="28"/>
+          <w:lang w:val="en-US"/>
+        </w:rPr>
+        <w:t>(</w:t>
+      </w:r>
+      <w:proofErr w:type="gramEnd"/>
+      <w:r>
+        <w:rPr>
+          <w:rFonts w:ascii="Times New Roman" w:hAnsi="Times New Roman"/>
+          <w:b/>
+          <w:sz w:val="28"/>
+          <w:szCs w:val="28"/>
+          <w:lang w:val="en-US"/>
+        </w:rPr>
+        <w:t>Variable Stars)</w:t>
       </w:r>
     </w:p>
     <w:p>
@@ -509,8 +535,6 @@
               </w:rPr>
               <w:t>Запуск программы</w:t>
             </w:r>
-            <w:bookmarkStart w:id="0" w:name="_GoBack"/>
-            <w:bookmarkEnd w:id="0"/>
             <w:r>
               <w:rPr>
                 <w:noProof/>
@@ -1742,9 +1766,9 @@
           <w:i w:val="0"/>
         </w:rPr>
       </w:pPr>
-      <w:bookmarkStart w:id="1" w:name="_1._Общие_сведения"/>
-      <w:bookmarkStart w:id="2" w:name="_Toc508648605"/>
-      <w:bookmarkEnd w:id="1"/>
+      <w:bookmarkStart w:id="0" w:name="_1._Общие_сведения"/>
+      <w:bookmarkStart w:id="1" w:name="_Toc508648605"/>
+      <w:bookmarkEnd w:id="0"/>
       <w:r>
         <w:rPr>
           <w:rFonts w:ascii="Times New Roman" w:hAnsi="Times New Roman"/>
@@ -1753,7 +1777,7 @@
         <w:lastRenderedPageBreak/>
         <w:t>Введение</w:t>
       </w:r>
-      <w:bookmarkEnd w:id="2"/>
+      <w:bookmarkEnd w:id="1"/>
     </w:p>
     <w:p>
       <w:pPr>
@@ -1767,6 +1791,8 @@
           <w:szCs w:val="28"/>
         </w:rPr>
       </w:pPr>
+      <w:proofErr w:type="spellStart"/>
+      <w:proofErr w:type="gramStart"/>
       <w:r>
         <w:rPr>
           <w:rFonts w:ascii="Times New Roman" w:hAnsi="Times New Roman"/>
@@ -1776,6 +1802,7 @@
         </w:rPr>
         <w:t>CoLiTec</w:t>
       </w:r>
+      <w:proofErr w:type="spellEnd"/>
       <w:r>
         <w:rPr>
           <w:rFonts w:ascii="Times New Roman" w:hAnsi="Times New Roman"/>
@@ -1795,6 +1822,7 @@
         </w:rPr>
         <w:t>(</w:t>
       </w:r>
+      <w:proofErr w:type="gramEnd"/>
       <w:r>
         <w:rPr>
           <w:rFonts w:ascii="Times New Roman" w:hAnsi="Times New Roman"/>
@@ -2385,7 +2413,16 @@
           <w:sz w:val="28"/>
           <w:szCs w:val="28"/>
         </w:rPr>
-        <w:t>– распределение кадров по подкаталогам в соответствии с признаками «объект\фильтр\</w:t>
+        <w:t>– распределение кадров по подкаталогам в соответствии с признаками «объект</w:t>
+      </w:r>
+      <w:proofErr w:type="gramStart"/>
+      <w:r>
+        <w:rPr>
+          <w:rFonts w:ascii="Times New Roman" w:hAnsi="Times New Roman"/>
+          <w:sz w:val="28"/>
+          <w:szCs w:val="28"/>
+        </w:rPr>
+        <w:t>\фильтр\</w:t>
       </w:r>
       <w:r>
         <w:rPr>
@@ -2413,6 +2450,7 @@
         </w:rPr>
         <w:t>DE</w:t>
       </w:r>
+      <w:proofErr w:type="gramEnd"/>
       <w:r>
         <w:rPr>
           <w:rFonts w:ascii="Times New Roman" w:hAnsi="Times New Roman"/>
@@ -2641,15 +2679,40 @@
           <w:i w:val="0"/>
         </w:rPr>
       </w:pPr>
-      <w:bookmarkStart w:id="3" w:name="_Toc508648606"/>
+      <w:bookmarkStart w:id="2" w:name="_Toc508648606"/>
       <w:r>
         <w:rPr>
           <w:rFonts w:ascii="Times New Roman" w:hAnsi="Times New Roman"/>
           <w:i w:val="0"/>
         </w:rPr>
-        <w:t>Настройка под Windows\Linux</w:t>
-      </w:r>
-      <w:bookmarkEnd w:id="3"/>
+        <w:t xml:space="preserve">Настройка под </w:t>
+      </w:r>
+      <w:proofErr w:type="spellStart"/>
+      <w:r>
+        <w:rPr>
+          <w:rFonts w:ascii="Times New Roman" w:hAnsi="Times New Roman"/>
+          <w:i w:val="0"/>
+        </w:rPr>
+        <w:t>Windows</w:t>
+      </w:r>
+      <w:proofErr w:type="spellEnd"/>
+      <w:r>
+        <w:rPr>
+          <w:rFonts w:ascii="Times New Roman" w:hAnsi="Times New Roman"/>
+          <w:i w:val="0"/>
+        </w:rPr>
+        <w:t>\</w:t>
+      </w:r>
+      <w:proofErr w:type="spellStart"/>
+      <w:r>
+        <w:rPr>
+          <w:rFonts w:ascii="Times New Roman" w:hAnsi="Times New Roman"/>
+          <w:i w:val="0"/>
+        </w:rPr>
+        <w:t>Linux</w:t>
+      </w:r>
+      <w:bookmarkEnd w:id="2"/>
+      <w:proofErr w:type="spellEnd"/>
     </w:p>
     <w:p>
       <w:pPr>
@@ -2669,6 +2732,8 @@
         </w:rPr>
         <w:t xml:space="preserve">Особенности настройки программы </w:t>
       </w:r>
+      <w:proofErr w:type="spellStart"/>
+      <w:proofErr w:type="gramStart"/>
       <w:r>
         <w:rPr>
           <w:rFonts w:ascii="Times New Roman" w:hAnsi="Times New Roman"/>
@@ -2677,6 +2742,7 @@
         </w:rPr>
         <w:t>CoLiTec</w:t>
       </w:r>
+      <w:proofErr w:type="spellEnd"/>
       <w:r>
         <w:rPr>
           <w:rFonts w:ascii="Times New Roman" w:hAnsi="Times New Roman"/>
@@ -2716,8 +2782,18 @@
           <w:sz w:val="28"/>
           <w:szCs w:val="28"/>
         </w:rPr>
-        <w:t>писаны в 5, 6 разделах «</w:t>
-      </w:r>
+        <w:t>писаны</w:t>
+      </w:r>
+      <w:proofErr w:type="gramEnd"/>
+      <w:r>
+        <w:rPr>
+          <w:rFonts w:ascii="Times New Roman" w:hAnsi="Times New Roman"/>
+          <w:sz w:val="28"/>
+          <w:szCs w:val="28"/>
+        </w:rPr>
+        <w:t xml:space="preserve"> в 5, 6 разделах «</w:t>
+      </w:r>
+      <w:proofErr w:type="spellStart"/>
       <w:r>
         <w:rPr>
           <w:rFonts w:ascii="Times New Roman" w:hAnsi="Times New Roman"/>
@@ -2725,7 +2801,57 @@
           <w:sz w:val="28"/>
           <w:szCs w:val="28"/>
         </w:rPr>
-        <w:t xml:space="preserve">CoLiTec Control Center </w:t>
+        <w:t>CoLiTec</w:t>
+      </w:r>
+      <w:proofErr w:type="spellEnd"/>
+      <w:r>
+        <w:rPr>
+          <w:rFonts w:ascii="Times New Roman" w:hAnsi="Times New Roman"/>
+          <w:b/>
+          <w:sz w:val="28"/>
+          <w:szCs w:val="28"/>
+        </w:rPr>
+        <w:t xml:space="preserve"> </w:t>
+      </w:r>
+      <w:proofErr w:type="spellStart"/>
+      <w:r>
+        <w:rPr>
+          <w:rFonts w:ascii="Times New Roman" w:hAnsi="Times New Roman"/>
+          <w:b/>
+          <w:sz w:val="28"/>
+          <w:szCs w:val="28"/>
+        </w:rPr>
+        <w:t>Control</w:t>
+      </w:r>
+      <w:proofErr w:type="spellEnd"/>
+      <w:r>
+        <w:rPr>
+          <w:rFonts w:ascii="Times New Roman" w:hAnsi="Times New Roman"/>
+          <w:b/>
+          <w:sz w:val="28"/>
+          <w:szCs w:val="28"/>
+        </w:rPr>
+        <w:t xml:space="preserve"> </w:t>
+      </w:r>
+      <w:proofErr w:type="spellStart"/>
+      <w:r>
+        <w:rPr>
+          <w:rFonts w:ascii="Times New Roman" w:hAnsi="Times New Roman"/>
+          <w:b/>
+          <w:sz w:val="28"/>
+          <w:szCs w:val="28"/>
+        </w:rPr>
+        <w:t>Center</w:t>
+      </w:r>
+      <w:proofErr w:type="spellEnd"/>
+      <w:r>
+        <w:rPr>
+          <w:rFonts w:ascii="Times New Roman" w:hAnsi="Times New Roman"/>
+          <w:b/>
+          <w:sz w:val="28"/>
+          <w:szCs w:val="28"/>
+        </w:rPr>
+        <w:t xml:space="preserve"> </w:t>
       </w:r>
       <w:r>
         <w:rPr>
@@ -2779,7 +2905,7 @@
           <w:i w:val="0"/>
         </w:rPr>
       </w:pPr>
-      <w:bookmarkStart w:id="4" w:name="_Toc508648607"/>
+      <w:bookmarkStart w:id="3" w:name="_Toc508648607"/>
       <w:r>
         <w:rPr>
           <w:rFonts w:ascii="Times New Roman" w:hAnsi="Times New Roman"/>
@@ -2788,7 +2914,7 @@
         <w:lastRenderedPageBreak/>
         <w:t>Запуск программы</w:t>
       </w:r>
-      <w:bookmarkEnd w:id="4"/>
+      <w:bookmarkEnd w:id="3"/>
       <w:r>
         <w:rPr>
           <w:rFonts w:ascii="Times New Roman" w:hAnsi="Times New Roman"/>
@@ -2814,6 +2940,7 @@
         </w:rPr>
         <w:t xml:space="preserve">Запустите программу </w:t>
       </w:r>
+      <w:proofErr w:type="spellStart"/>
       <w:r>
         <w:rPr>
           <w:rFonts w:ascii="Times New Roman" w:hAnsi="Times New Roman"/>
@@ -2823,6 +2950,7 @@
         </w:rPr>
         <w:t>CLTLogger</w:t>
       </w:r>
+      <w:proofErr w:type="spellEnd"/>
       <w:r>
         <w:rPr>
           <w:rFonts w:ascii="Times New Roman" w:hAnsi="Times New Roman"/>
@@ -2865,6 +2993,7 @@
         </w:rPr>
         <w:t xml:space="preserve">) или </w:t>
       </w:r>
+      <w:proofErr w:type="spellStart"/>
       <w:r>
         <w:rPr>
           <w:rFonts w:ascii="Times New Roman" w:hAnsi="Times New Roman"/>
@@ -2874,6 +3003,7 @@
         </w:rPr>
         <w:t>CLTLogger</w:t>
       </w:r>
+      <w:proofErr w:type="spellEnd"/>
       <w:r>
         <w:rPr>
           <w:rFonts w:ascii="Times New Roman" w:hAnsi="Times New Roman"/>
@@ -2898,7 +3028,27 @@
           <w:szCs w:val="28"/>
           <w:lang w:val="uk-UA"/>
         </w:rPr>
-        <w:t xml:space="preserve">(Linux). </w:t>
+        <w:t>(</w:t>
+      </w:r>
+      <w:proofErr w:type="spellStart"/>
+      <w:r>
+        <w:rPr>
+          <w:rFonts w:ascii="Times New Roman" w:hAnsi="Times New Roman"/>
+          <w:sz w:val="28"/>
+          <w:szCs w:val="28"/>
+          <w:lang w:val="uk-UA"/>
+        </w:rPr>
+        <w:t>Linux</w:t>
+      </w:r>
+      <w:proofErr w:type="spellEnd"/>
+      <w:r>
+        <w:rPr>
+          <w:rFonts w:ascii="Times New Roman" w:hAnsi="Times New Roman"/>
+          <w:sz w:val="28"/>
+          <w:szCs w:val="28"/>
+          <w:lang w:val="uk-UA"/>
+        </w:rPr>
+        <w:t xml:space="preserve">). </w:t>
       </w:r>
       <w:r>
         <w:rPr>
@@ -3023,6 +3173,7 @@
         </w:rPr>
         <w:t>«</w:t>
       </w:r>
+      <w:proofErr w:type="spellStart"/>
       <w:r>
         <w:rPr>
           <w:rFonts w:ascii="Times New Roman" w:hAnsi="Times New Roman"/>
@@ -3033,6 +3184,7 @@
         </w:rPr>
         <w:t>CLTLogger</w:t>
       </w:r>
+      <w:proofErr w:type="spellEnd"/>
       <w:r>
         <w:rPr>
           <w:rFonts w:ascii="Times New Roman" w:hAnsi="Times New Roman"/>
@@ -3143,6 +3295,7 @@
         </w:rPr>
         <w:t>«</w:t>
       </w:r>
+      <w:proofErr w:type="spellStart"/>
       <w:r>
         <w:rPr>
           <w:rFonts w:ascii="Times New Roman" w:hAnsi="Times New Roman"/>
@@ -3153,6 +3306,7 @@
         </w:rPr>
         <w:t>CLTLogger</w:t>
       </w:r>
+      <w:proofErr w:type="spellEnd"/>
       <w:r>
         <w:rPr>
           <w:rFonts w:ascii="Times New Roman" w:hAnsi="Times New Roman"/>
@@ -3193,7 +3347,7 @@
           <w:i w:val="0"/>
         </w:rPr>
       </w:pPr>
-      <w:bookmarkStart w:id="5" w:name="_Toc508648608"/>
+      <w:bookmarkStart w:id="4" w:name="_Toc508648608"/>
       <w:r>
         <w:rPr>
           <w:rFonts w:ascii="Times New Roman" w:hAnsi="Times New Roman"/>
@@ -3202,7 +3356,7 @@
         <w:lastRenderedPageBreak/>
         <w:t>Как настроить калибровку кадров</w:t>
       </w:r>
-      <w:bookmarkEnd w:id="5"/>
+      <w:bookmarkEnd w:id="4"/>
     </w:p>
     <w:p>
       <w:pPr>
@@ -3246,6 +3400,7 @@
         </w:rPr>
         <w:t xml:space="preserve">» в окне </w:t>
       </w:r>
+      <w:proofErr w:type="spellStart"/>
       <w:r>
         <w:rPr>
           <w:rFonts w:ascii="Times New Roman" w:hAnsi="Times New Roman"/>
@@ -3255,6 +3410,7 @@
         </w:rPr>
         <w:t>CLTLogger</w:t>
       </w:r>
+      <w:proofErr w:type="spellEnd"/>
       <w:r>
         <w:rPr>
           <w:rFonts w:ascii="Times New Roman" w:hAnsi="Times New Roman"/>
@@ -3732,6 +3888,7 @@
         </w:rPr>
         <w:t xml:space="preserve">Программа </w:t>
       </w:r>
+      <w:proofErr w:type="spellStart"/>
       <w:r>
         <w:rPr>
           <w:rFonts w:ascii="Times New Roman" w:hAnsi="Times New Roman"/>
@@ -3741,6 +3898,7 @@
         </w:rPr>
         <w:t>CoLiTecVS</w:t>
       </w:r>
+      <w:proofErr w:type="spellEnd"/>
       <w:r>
         <w:rPr>
           <w:rFonts w:ascii="Times New Roman" w:hAnsi="Times New Roman"/>
@@ -6011,13 +6169,23 @@
         </w:rPr>
         <w:t xml:space="preserve"> </w:t>
       </w:r>
-      <w:r>
-        <w:rPr>
-          <w:rFonts w:ascii="Times New Roman" w:hAnsi="Times New Roman"/>
-          <w:sz w:val="28"/>
-          <w:szCs w:val="28"/>
-        </w:rPr>
-        <w:t xml:space="preserve">В качестве альтернативы </w:t>
+      <w:proofErr w:type="gramStart"/>
+      <w:r>
+        <w:rPr>
+          <w:rFonts w:ascii="Times New Roman" w:hAnsi="Times New Roman"/>
+          <w:sz w:val="28"/>
+          <w:szCs w:val="28"/>
+        </w:rPr>
+        <w:t>В</w:t>
+      </w:r>
+      <w:proofErr w:type="gramEnd"/>
+      <w:r>
+        <w:rPr>
+          <w:rFonts w:ascii="Times New Roman" w:hAnsi="Times New Roman"/>
+          <w:sz w:val="28"/>
+          <w:szCs w:val="28"/>
+        </w:rPr>
+        <w:t xml:space="preserve"> качестве альтернативы </w:t>
       </w:r>
       <w:r>
         <w:rPr>
@@ -6259,7 +6427,25 @@
           <w:sz w:val="28"/>
           <w:szCs w:val="28"/>
         </w:rPr>
-        <w:t xml:space="preserve"> В программе реализован математический фильтр яркостного выравнивания</w:t>
+        <w:t xml:space="preserve"> </w:t>
+      </w:r>
+      <w:proofErr w:type="gramStart"/>
+      <w:r>
+        <w:rPr>
+          <w:rFonts w:ascii="Times New Roman" w:hAnsi="Times New Roman"/>
+          <w:sz w:val="28"/>
+          <w:szCs w:val="28"/>
+        </w:rPr>
+        <w:t>В</w:t>
+      </w:r>
+      <w:proofErr w:type="gramEnd"/>
+      <w:r>
+        <w:rPr>
+          <w:rFonts w:ascii="Times New Roman" w:hAnsi="Times New Roman"/>
+          <w:sz w:val="28"/>
+          <w:szCs w:val="28"/>
+        </w:rPr>
+        <w:t xml:space="preserve"> программе реализован математический фильтр яркостного выравнивания</w:t>
       </w:r>
       <w:r>
         <w:rPr>
@@ -6447,7 +6633,7 @@
           <w:i w:val="0"/>
         </w:rPr>
       </w:pPr>
-      <w:bookmarkStart w:id="6" w:name="_Toc508648609"/>
+      <w:bookmarkStart w:id="5" w:name="_Toc508648609"/>
       <w:r>
         <w:rPr>
           <w:rFonts w:ascii="Times New Roman" w:hAnsi="Times New Roman"/>
@@ -6456,7 +6642,7 @@
         <w:lastRenderedPageBreak/>
         <w:t>Установка параметров обработки кадров</w:t>
       </w:r>
-      <w:bookmarkEnd w:id="6"/>
+      <w:bookmarkEnd w:id="5"/>
     </w:p>
     <w:p>
       <w:pPr>
@@ -7340,7 +7526,7 @@
           <w:i w:val="0"/>
         </w:rPr>
       </w:pPr>
-      <w:bookmarkStart w:id="7" w:name="_Toc508648610"/>
+      <w:bookmarkStart w:id="6" w:name="_Toc508648610"/>
       <w:r>
         <w:rPr>
           <w:rFonts w:ascii="Times New Roman" w:hAnsi="Times New Roman"/>
@@ -7371,7 +7557,7 @@
         </w:rPr>
         <w:t>формирования кривой блеска</w:t>
       </w:r>
-      <w:bookmarkEnd w:id="7"/>
+      <w:bookmarkEnd w:id="6"/>
     </w:p>
     <w:p>
       <w:pPr>
@@ -7838,15 +8024,69 @@
           <w:sz w:val="28"/>
           <w:szCs w:val="28"/>
         </w:rPr>
-        <w:t>«дата»-«имя звезды»_«фильтр»_«телескоп»</w:t>
-      </w:r>
-      <w:r>
-        <w:rPr>
-          <w:rFonts w:ascii="Times New Roman" w:hAnsi="Times New Roman"/>
-          <w:sz w:val="28"/>
-          <w:szCs w:val="28"/>
-        </w:rPr>
-        <w:t>, например, «2017-11-23-RZ Cas_V_</w:t>
+        <w:t>«</w:t>
+      </w:r>
+      <w:proofErr w:type="gramStart"/>
+      <w:r>
+        <w:rPr>
+          <w:rFonts w:ascii="Times New Roman" w:hAnsi="Times New Roman"/>
+          <w:sz w:val="28"/>
+          <w:szCs w:val="28"/>
+        </w:rPr>
+        <w:t>дата»-</w:t>
+      </w:r>
+      <w:proofErr w:type="gramEnd"/>
+      <w:r>
+        <w:rPr>
+          <w:rFonts w:ascii="Times New Roman" w:hAnsi="Times New Roman"/>
+          <w:sz w:val="28"/>
+          <w:szCs w:val="28"/>
+        </w:rPr>
+        <w:t xml:space="preserve">«имя </w:t>
+      </w:r>
+      <w:proofErr w:type="spellStart"/>
+      <w:r>
+        <w:rPr>
+          <w:rFonts w:ascii="Times New Roman" w:hAnsi="Times New Roman"/>
+          <w:sz w:val="28"/>
+          <w:szCs w:val="28"/>
+        </w:rPr>
+        <w:t>звезды»_«фильтр»_«телескоп</w:t>
+      </w:r>
+      <w:proofErr w:type="spellEnd"/>
+      <w:r>
+        <w:rPr>
+          <w:rFonts w:ascii="Times New Roman" w:hAnsi="Times New Roman"/>
+          <w:sz w:val="28"/>
+          <w:szCs w:val="28"/>
+        </w:rPr>
+        <w:t>»</w:t>
+      </w:r>
+      <w:r>
+        <w:rPr>
+          <w:rFonts w:ascii="Times New Roman" w:hAnsi="Times New Roman"/>
+          <w:sz w:val="28"/>
+          <w:szCs w:val="28"/>
+        </w:rPr>
+        <w:t xml:space="preserve">, например, «2017-11-23-RZ </w:t>
+      </w:r>
+      <w:proofErr w:type="spellStart"/>
+      <w:r>
+        <w:rPr>
+          <w:rFonts w:ascii="Times New Roman" w:hAnsi="Times New Roman"/>
+          <w:sz w:val="28"/>
+          <w:szCs w:val="28"/>
+        </w:rPr>
+        <w:t>Cas_V</w:t>
+      </w:r>
+      <w:proofErr w:type="spellEnd"/>
+      <w:r>
+        <w:rPr>
+          <w:rFonts w:ascii="Times New Roman" w:hAnsi="Times New Roman"/>
+          <w:sz w:val="28"/>
+          <w:szCs w:val="28"/>
+        </w:rPr>
+        <w:t>_</w:t>
       </w:r>
       <w:r>
         <w:rPr>
@@ -9340,7 +9580,25 @@
           <w:sz w:val="28"/>
           <w:szCs w:val="28"/>
         </w:rPr>
-        <w:t>\Bin\MyDevelopSettings.xml</w:t>
+        <w:t>\</w:t>
+      </w:r>
+      <w:proofErr w:type="spellStart"/>
+      <w:r>
+        <w:rPr>
+          <w:rFonts w:ascii="Times New Roman" w:hAnsi="Times New Roman"/>
+          <w:sz w:val="28"/>
+          <w:szCs w:val="28"/>
+        </w:rPr>
+        <w:t>Bin</w:t>
+      </w:r>
+      <w:proofErr w:type="spellEnd"/>
+      <w:r>
+        <w:rPr>
+          <w:rFonts w:ascii="Times New Roman" w:hAnsi="Times New Roman"/>
+          <w:sz w:val="28"/>
+          <w:szCs w:val="28"/>
+        </w:rPr>
+        <w:t>\MyDevelopSettings.xml</w:t>
       </w:r>
       <w:r>
         <w:rPr>
@@ -9447,7 +9705,7 @@
           <w:i w:val="0"/>
         </w:rPr>
       </w:pPr>
-      <w:bookmarkStart w:id="8" w:name="_Toc508648611"/>
+      <w:bookmarkStart w:id="7" w:name="_Toc508648611"/>
       <w:r>
         <w:rPr>
           <w:rFonts w:ascii="Times New Roman" w:hAnsi="Times New Roman"/>
@@ -9471,7 +9729,7 @@
         </w:rPr>
         <w:t>»</w:t>
       </w:r>
-      <w:bookmarkEnd w:id="8"/>
+      <w:bookmarkEnd w:id="7"/>
       <w:r>
         <w:rPr>
           <w:rFonts w:ascii="Times New Roman" w:hAnsi="Times New Roman"/>
@@ -9625,7 +9883,25 @@
           <w:sz w:val="28"/>
           <w:szCs w:val="28"/>
         </w:rPr>
-        <w:t>, а так же другими параметрами</w:t>
+        <w:t xml:space="preserve">, а </w:t>
+      </w:r>
+      <w:proofErr w:type="gramStart"/>
+      <w:r>
+        <w:rPr>
+          <w:rFonts w:ascii="Times New Roman" w:hAnsi="Times New Roman"/>
+          <w:sz w:val="28"/>
+          <w:szCs w:val="28"/>
+        </w:rPr>
+        <w:t>так же</w:t>
+      </w:r>
+      <w:proofErr w:type="gramEnd"/>
+      <w:r>
+        <w:rPr>
+          <w:rFonts w:ascii="Times New Roman" w:hAnsi="Times New Roman"/>
+          <w:sz w:val="28"/>
+          <w:szCs w:val="28"/>
+        </w:rPr>
+        <w:t xml:space="preserve"> другими параметрами</w:t>
       </w:r>
       <w:r>
         <w:rPr>
@@ -9804,6 +10080,7 @@
         </w:rPr>
         <w:t xml:space="preserve"> в программе </w:t>
       </w:r>
+      <w:proofErr w:type="spellStart"/>
       <w:r>
         <w:rPr>
           <w:rFonts w:ascii="Times New Roman" w:hAnsi="Times New Roman"/>
@@ -9813,6 +10090,7 @@
         </w:rPr>
         <w:t>LookSky</w:t>
       </w:r>
+      <w:proofErr w:type="spellEnd"/>
       <w:r>
         <w:rPr>
           <w:rFonts w:ascii="Times New Roman" w:hAnsi="Times New Roman"/>
@@ -10016,7 +10294,25 @@
           <w:sz w:val="28"/>
           <w:szCs w:val="28"/>
         </w:rPr>
-        <w:t xml:space="preserve"> в файле «LookSky-Creating_task-file_for_light_curve_creation_ru.</w:t>
+        <w:t xml:space="preserve"> в файле «</w:t>
+      </w:r>
+      <w:proofErr w:type="spellStart"/>
+      <w:r>
+        <w:rPr>
+          <w:rFonts w:ascii="Times New Roman" w:hAnsi="Times New Roman"/>
+          <w:sz w:val="28"/>
+          <w:szCs w:val="28"/>
+        </w:rPr>
+        <w:t>LookSky-Creating_task-file_for_light_curve_creation_ru</w:t>
+      </w:r>
+      <w:proofErr w:type="spellEnd"/>
+      <w:r>
+        <w:rPr>
+          <w:rFonts w:ascii="Times New Roman" w:hAnsi="Times New Roman"/>
+          <w:sz w:val="28"/>
+          <w:szCs w:val="28"/>
+        </w:rPr>
+        <w:t>.</w:t>
       </w:r>
       <w:r>
         <w:rPr>
@@ -10172,7 +10468,17 @@
           <w:sz w:val="28"/>
           <w:szCs w:val="28"/>
         </w:rPr>
-        <w:t xml:space="preserve">. При наличии в файле-задании блеска </w:t>
+        <w:t>. При наличии в файле-задан</w:t>
+      </w:r>
+      <w:bookmarkStart w:id="8" w:name="_GoBack"/>
+      <w:bookmarkEnd w:id="8"/>
+      <w:r>
+        <w:rPr>
+          <w:rFonts w:ascii="Times New Roman" w:hAnsi="Times New Roman"/>
+          <w:sz w:val="28"/>
+          <w:szCs w:val="28"/>
+        </w:rPr>
+        <w:t xml:space="preserve">ии блеска </w:t>
       </w:r>
       <w:r>
         <w:rPr>
@@ -10362,7 +10668,7 @@
           <w:szCs w:val="28"/>
           <w:lang w:eastAsia="ru-RU"/>
         </w:rPr>
-        <w:t xml:space="preserve"> главной звезды сравнения</w:t>
+        <w:t xml:space="preserve"> </w:t>
       </w:r>
       <w:r>
         <w:rPr>
@@ -10372,37 +10678,19 @@
           <w:szCs w:val="28"/>
           <w:lang w:eastAsia="ru-RU"/>
         </w:rPr>
-        <w:t xml:space="preserve"> после построения кривой. </w:t>
-      </w:r>
-    </w:p>
-    <w:p>
-      <w:pPr>
-        <w:ind w:left="709" w:firstLine="425"/>
-        <w:jc w:val="both"/>
-        <w:rPr>
-          <w:rFonts w:ascii="Times New Roman" w:hAnsi="Times New Roman"/>
-          <w:color w:val="FF0000"/>
+        <w:t xml:space="preserve">исследуемой </w:t>
+      </w:r>
+      <w:r>
+        <w:rPr>
+          <w:rFonts w:ascii="Times New Roman" w:hAnsi="Times New Roman"/>
+          <w:color w:val="222222"/>
           <w:sz w:val="28"/>
           <w:szCs w:val="28"/>
           <w:lang w:eastAsia="ru-RU"/>
         </w:rPr>
-      </w:pPr>
-      <w:r>
-        <w:rPr>
-          <w:rFonts w:ascii="Times New Roman" w:hAnsi="Times New Roman"/>
-          <w:color w:val="FF0000"/>
-          <w:sz w:val="28"/>
-          <w:szCs w:val="28"/>
-        </w:rPr>
-        <w:t>(появится галочка про использование блеска главной звезды сравнения из каталога – нужно будет описать)</w:t>
-      </w:r>
-    </w:p>
-    <w:p>
-      <w:pPr>
-        <w:shd w:val="clear" w:color="auto" w:fill="FFFFFF"/>
-        <w:spacing w:after="0" w:line="240" w:lineRule="auto"/>
-        <w:ind w:left="709" w:firstLine="567"/>
-        <w:jc w:val="both"/>
+        <w:t xml:space="preserve">звезды </w:t>
+      </w:r>
+      <w:r>
         <w:rPr>
           <w:rFonts w:ascii="Times New Roman" w:hAnsi="Times New Roman"/>
           <w:color w:val="222222"/>
@@ -10410,18 +10698,8 @@
           <w:szCs w:val="28"/>
           <w:lang w:eastAsia="ru-RU"/>
         </w:rPr>
-      </w:pPr>
-    </w:p>
-    <w:p>
-      <w:pPr>
-        <w:pStyle w:val="ad"/>
-        <w:ind w:left="360"/>
-        <w:rPr>
-          <w:rFonts w:ascii="Times New Roman" w:hAnsi="Times New Roman"/>
-          <w:noProof/>
-          <w:lang w:eastAsia="ru-RU"/>
-        </w:rPr>
-      </w:pPr>
+        <w:t>после построения кривой.</w:t>
+      </w:r>
       <w:r>
         <w:rPr>
           <w:rFonts w:ascii="Times New Roman" w:hAnsi="Times New Roman"/>
@@ -10565,6 +10843,7 @@
         </w:rPr>
         <w:t xml:space="preserve"> </w:t>
       </w:r>
+      <w:proofErr w:type="spellStart"/>
       <w:r>
         <w:rPr>
           <w:rFonts w:ascii="Times New Roman" w:hAnsi="Times New Roman"/>
@@ -10574,6 +10853,7 @@
         </w:rPr>
         <w:t>CLTLogger</w:t>
       </w:r>
+      <w:proofErr w:type="spellEnd"/>
       <w:r>
         <w:rPr>
           <w:rFonts w:ascii="Times New Roman" w:hAnsi="Times New Roman"/>
@@ -11068,6 +11348,7 @@
         </w:rPr>
         <w:t>«</w:t>
       </w:r>
+      <w:proofErr w:type="spellStart"/>
       <w:r>
         <w:rPr>
           <w:rFonts w:ascii="Times New Roman" w:hAnsi="Times New Roman"/>
@@ -11078,6 +11359,7 @@
         </w:rPr>
         <w:t>CLTLogger</w:t>
       </w:r>
+      <w:proofErr w:type="spellEnd"/>
       <w:r>
         <w:rPr>
           <w:rFonts w:ascii="Times New Roman" w:hAnsi="Times New Roman"/>
@@ -11393,6 +11675,7 @@
         </w:rPr>
         <w:t>«</w:t>
       </w:r>
+      <w:proofErr w:type="spellStart"/>
       <w:r>
         <w:rPr>
           <w:rFonts w:ascii="Times New Roman" w:hAnsi="Times New Roman"/>
@@ -11403,6 +11686,7 @@
         </w:rPr>
         <w:t>CLTLogger</w:t>
       </w:r>
+      <w:proofErr w:type="spellEnd"/>
       <w:r>
         <w:rPr>
           <w:rFonts w:ascii="Times New Roman" w:hAnsi="Times New Roman"/>
@@ -11585,6 +11869,7 @@
         </w:rPr>
         <w:t>«</w:t>
       </w:r>
+      <w:proofErr w:type="spellStart"/>
       <w:r>
         <w:rPr>
           <w:rFonts w:ascii="Times New Roman" w:hAnsi="Times New Roman"/>
@@ -11595,6 +11880,7 @@
         </w:rPr>
         <w:t>CLTLogger</w:t>
       </w:r>
+      <w:proofErr w:type="spellEnd"/>
       <w:r>
         <w:rPr>
           <w:rFonts w:ascii="Times New Roman" w:hAnsi="Times New Roman"/>
@@ -11974,7 +12260,43 @@
           <w:sz w:val="28"/>
           <w:szCs w:val="28"/>
         </w:rPr>
-        <w:t>ожно отдельно запустить программу вьювера кривых блеска «..\</w:t>
+        <w:t xml:space="preserve">ожно отдельно запустить программу </w:t>
+      </w:r>
+      <w:proofErr w:type="spellStart"/>
+      <w:r>
+        <w:rPr>
+          <w:rFonts w:ascii="Times New Roman" w:hAnsi="Times New Roman"/>
+          <w:sz w:val="28"/>
+          <w:szCs w:val="28"/>
+        </w:rPr>
+        <w:t>вьювера</w:t>
+      </w:r>
+      <w:proofErr w:type="spellEnd"/>
+      <w:r>
+        <w:rPr>
+          <w:rFonts w:ascii="Times New Roman" w:hAnsi="Times New Roman"/>
+          <w:sz w:val="28"/>
+          <w:szCs w:val="28"/>
+        </w:rPr>
+        <w:t xml:space="preserve"> кривых блеска </w:t>
+      </w:r>
+      <w:proofErr w:type="gramStart"/>
+      <w:r>
+        <w:rPr>
+          <w:rFonts w:ascii="Times New Roman" w:hAnsi="Times New Roman"/>
+          <w:sz w:val="28"/>
+          <w:szCs w:val="28"/>
+        </w:rPr>
+        <w:t>«..</w:t>
+      </w:r>
+      <w:proofErr w:type="gramEnd"/>
+      <w:r>
+        <w:rPr>
+          <w:rFonts w:ascii="Times New Roman" w:hAnsi="Times New Roman"/>
+          <w:sz w:val="28"/>
+          <w:szCs w:val="28"/>
+        </w:rPr>
+        <w:t>\</w:t>
       </w:r>
       <w:r>
         <w:rPr>
@@ -12013,13 +12335,23 @@
       <w:r>
         <w:t xml:space="preserve"> </w:t>
       </w:r>
-      <w:r>
-        <w:rPr>
-          <w:rFonts w:ascii="Times New Roman" w:hAnsi="Times New Roman"/>
-          <w:sz w:val="28"/>
-          <w:szCs w:val="28"/>
-        </w:rPr>
-        <w:t>plot-viewer»</w:t>
+      <w:proofErr w:type="spellStart"/>
+      <w:r>
+        <w:rPr>
+          <w:rFonts w:ascii="Times New Roman" w:hAnsi="Times New Roman"/>
+          <w:sz w:val="28"/>
+          <w:szCs w:val="28"/>
+        </w:rPr>
+        <w:t>plot-viewer</w:t>
+      </w:r>
+      <w:proofErr w:type="spellEnd"/>
+      <w:r>
+        <w:rPr>
+          <w:rFonts w:ascii="Times New Roman" w:hAnsi="Times New Roman"/>
+          <w:sz w:val="28"/>
+          <w:szCs w:val="28"/>
+        </w:rPr>
+        <w:t>»</w:t>
       </w:r>
       <w:r>
         <w:rPr>
@@ -12067,7 +12399,25 @@
           <w:sz w:val="28"/>
           <w:szCs w:val="28"/>
         </w:rPr>
-        <w:t xml:space="preserve"> которые находятся в каталоге «..\</w:t>
+        <w:t xml:space="preserve"> которые находятся в каталоге </w:t>
+      </w:r>
+      <w:proofErr w:type="gramStart"/>
+      <w:r>
+        <w:rPr>
+          <w:rFonts w:ascii="Times New Roman" w:hAnsi="Times New Roman"/>
+          <w:sz w:val="28"/>
+          <w:szCs w:val="28"/>
+        </w:rPr>
+        <w:t>«..</w:t>
+      </w:r>
+      <w:proofErr w:type="gramEnd"/>
+      <w:r>
+        <w:rPr>
+          <w:rFonts w:ascii="Times New Roman" w:hAnsi="Times New Roman"/>
+          <w:sz w:val="28"/>
+          <w:szCs w:val="28"/>
+        </w:rPr>
+        <w:t>\</w:t>
       </w:r>
       <w:r>
         <w:rPr>
@@ -12247,6 +12597,7 @@
         </w:rPr>
         <w:t xml:space="preserve">Запуск </w:t>
       </w:r>
+      <w:proofErr w:type="spellStart"/>
       <w:r>
         <w:rPr>
           <w:rFonts w:ascii="Times New Roman" w:hAnsi="Times New Roman"/>
@@ -12254,7 +12605,17 @@
           <w:sz w:val="28"/>
           <w:szCs w:val="28"/>
         </w:rPr>
-        <w:t>plot-viewer из каталога программы с возможностью просмотра всех доступных кривых блеска</w:t>
+        <w:t>plot-viewer</w:t>
+      </w:r>
+      <w:proofErr w:type="spellEnd"/>
+      <w:r>
+        <w:rPr>
+          <w:rFonts w:ascii="Times New Roman" w:hAnsi="Times New Roman"/>
+          <w:i/>
+          <w:sz w:val="28"/>
+          <w:szCs w:val="28"/>
+        </w:rPr>
+        <w:t xml:space="preserve"> из каталога программы с возможностью просмотра всех доступных кривых блеска</w:t>
       </w:r>
     </w:p>
     <w:p>
@@ -12327,6 +12688,7 @@
         </w:rPr>
         <w:t>«\TEL-4\</w:t>
       </w:r>
+      <w:proofErr w:type="spellStart"/>
       <w:r>
         <w:rPr>
           <w:rFonts w:ascii="Times New Roman" w:hAnsi="Times New Roman"/>
@@ -12337,6 +12699,7 @@
         </w:rPr>
         <w:t>LightCurves</w:t>
       </w:r>
+      <w:proofErr w:type="spellEnd"/>
       <w:r>
         <w:rPr>
           <w:rFonts w:ascii="Times New Roman" w:hAnsi="Times New Roman"/>
@@ -12344,7 +12707,28 @@
           <w:szCs w:val="24"/>
           <w:lang w:eastAsia="ru-RU"/>
         </w:rPr>
-        <w:t>\’телескоп’_’имя’.</w:t>
+        <w:t>\’</w:t>
+      </w:r>
+      <w:proofErr w:type="spellStart"/>
+      <w:r>
+        <w:rPr>
+          <w:rFonts w:ascii="Times New Roman" w:hAnsi="Times New Roman"/>
+          <w:sz w:val="24"/>
+          <w:szCs w:val="24"/>
+          <w:lang w:eastAsia="ru-RU"/>
+        </w:rPr>
+        <w:t>телескоп’_’имя</w:t>
+      </w:r>
+      <w:proofErr w:type="spellEnd"/>
+      <w:proofErr w:type="gramStart"/>
+      <w:r>
+        <w:rPr>
+          <w:rFonts w:ascii="Times New Roman" w:hAnsi="Times New Roman"/>
+          <w:sz w:val="24"/>
+          <w:szCs w:val="24"/>
+          <w:lang w:eastAsia="ru-RU"/>
+        </w:rPr>
+        <w:t>’.</w:t>
       </w:r>
       <w:r>
         <w:rPr>
@@ -12355,6 +12739,7 @@
         </w:rPr>
         <w:t>LCP</w:t>
       </w:r>
+      <w:proofErr w:type="gramEnd"/>
       <w:r>
         <w:rPr>
           <w:rFonts w:ascii="Times New Roman" w:hAnsi="Times New Roman"/>
@@ -12362,8 +12747,29 @@
           <w:szCs w:val="24"/>
           <w:lang w:eastAsia="ru-RU"/>
         </w:rPr>
-        <w:t>\’имя’-’телескоп’.’дата’.’фильтр’.</w:t>
-      </w:r>
+        <w:t>\’имя’-’</w:t>
+      </w:r>
+      <w:proofErr w:type="spellStart"/>
+      <w:r>
+        <w:rPr>
+          <w:rFonts w:ascii="Times New Roman" w:hAnsi="Times New Roman"/>
+          <w:sz w:val="24"/>
+          <w:szCs w:val="24"/>
+          <w:lang w:eastAsia="ru-RU"/>
+        </w:rPr>
+        <w:t>телескоп’.’дата’.’фильтр</w:t>
+      </w:r>
+      <w:proofErr w:type="spellEnd"/>
+      <w:r>
+        <w:rPr>
+          <w:rFonts w:ascii="Times New Roman" w:hAnsi="Times New Roman"/>
+          <w:sz w:val="24"/>
+          <w:szCs w:val="24"/>
+          <w:lang w:eastAsia="ru-RU"/>
+        </w:rPr>
+        <w:t>’.</w:t>
+      </w:r>
+      <w:proofErr w:type="spellStart"/>
       <w:r>
         <w:rPr>
           <w:rFonts w:ascii="Times New Roman" w:hAnsi="Times New Roman"/>
@@ -12373,6 +12779,7 @@
         </w:rPr>
         <w:t>dat</w:t>
       </w:r>
+      <w:proofErr w:type="spellEnd"/>
       <w:r>
         <w:rPr>
           <w:rFonts w:ascii="Times New Roman" w:hAnsi="Times New Roman"/>
@@ -12903,6 +13310,7 @@
         </w:rPr>
         <w:t xml:space="preserve">Запустите программу </w:t>
       </w:r>
+      <w:proofErr w:type="spellStart"/>
       <w:r>
         <w:rPr>
           <w:rFonts w:ascii="Times New Roman" w:hAnsi="Times New Roman"/>
@@ -12912,6 +13320,7 @@
         </w:rPr>
         <w:t>CLTLogger</w:t>
       </w:r>
+      <w:proofErr w:type="spellEnd"/>
       <w:r>
         <w:rPr>
           <w:rFonts w:ascii="Times New Roman" w:hAnsi="Times New Roman"/>
@@ -13819,7 +14228,25 @@
           <w:sz w:val="28"/>
           <w:szCs w:val="28"/>
         </w:rPr>
-        <w:t>все фит-кадр</w:t>
+        <w:t xml:space="preserve">все </w:t>
+      </w:r>
+      <w:proofErr w:type="spellStart"/>
+      <w:r>
+        <w:rPr>
+          <w:rFonts w:ascii="Times New Roman" w:hAnsi="Times New Roman"/>
+          <w:sz w:val="28"/>
+          <w:szCs w:val="28"/>
+        </w:rPr>
+        <w:t>фит</w:t>
+      </w:r>
+      <w:proofErr w:type="spellEnd"/>
+      <w:r>
+        <w:rPr>
+          <w:rFonts w:ascii="Times New Roman" w:hAnsi="Times New Roman"/>
+          <w:sz w:val="28"/>
+          <w:szCs w:val="28"/>
+        </w:rPr>
+        <w:t>-кадр</w:t>
       </w:r>
       <w:r>
         <w:rPr>
@@ -13854,6 +14281,7 @@
         </w:rPr>
         <w:t>\</w:t>
       </w:r>
+      <w:proofErr w:type="spellStart"/>
       <w:r>
         <w:rPr>
           <w:rFonts w:ascii="Times New Roman" w:hAnsi="Times New Roman"/>
@@ -13863,6 +14291,7 @@
         </w:rPr>
         <w:t>fts</w:t>
       </w:r>
+      <w:proofErr w:type="spellEnd"/>
       <w:r>
         <w:rPr>
           <w:rFonts w:ascii="Times New Roman" w:hAnsi="Times New Roman"/>
@@ -13871,6 +14300,7 @@
         </w:rPr>
         <w:t>\</w:t>
       </w:r>
+      <w:proofErr w:type="spellStart"/>
       <w:r>
         <w:rPr>
           <w:rFonts w:ascii="Times New Roman" w:hAnsi="Times New Roman"/>
@@ -13880,6 +14310,7 @@
         </w:rPr>
         <w:t>fts</w:t>
       </w:r>
+      <w:proofErr w:type="spellEnd"/>
       <w:r>
         <w:rPr>
           <w:rFonts w:ascii="Times New Roman" w:hAnsi="Times New Roman"/>
@@ -14748,6 +15179,7 @@
           <w:lang w:val="uk-UA"/>
         </w:rPr>
       </w:pPr>
+      <w:proofErr w:type="gramStart"/>
       <w:r>
         <w:rPr>
           <w:rFonts w:ascii="Times New Roman" w:hAnsi="Times New Roman"/>
@@ -14756,6 +15188,7 @@
         </w:rPr>
         <w:t>Например</w:t>
       </w:r>
+      <w:proofErr w:type="gramEnd"/>
       <w:r>
         <w:rPr>
           <w:rFonts w:ascii="Times New Roman" w:hAnsi="Times New Roman"/>
@@ -15136,6 +15569,7 @@
         </w:rPr>
         <w:t>\</w:t>
       </w:r>
+      <w:proofErr w:type="spellStart"/>
       <w:r>
         <w:rPr>
           <w:rFonts w:ascii="Times New Roman" w:hAnsi="Times New Roman"/>
@@ -15145,6 +15579,7 @@
         </w:rPr>
         <w:t>Filtr</w:t>
       </w:r>
+      <w:proofErr w:type="spellEnd"/>
       <w:r>
         <w:rPr>
           <w:rFonts w:ascii="Times New Roman" w:hAnsi="Times New Roman"/>
@@ -15153,6 +15588,7 @@
         </w:rPr>
         <w:t>\</w:t>
       </w:r>
+      <w:proofErr w:type="spellStart"/>
       <w:r>
         <w:rPr>
           <w:rFonts w:ascii="Times New Roman" w:hAnsi="Times New Roman"/>
@@ -15162,6 +15598,7 @@
         </w:rPr>
         <w:t>RaDe</w:t>
       </w:r>
+      <w:proofErr w:type="spellEnd"/>
       <w:r>
         <w:rPr>
           <w:rFonts w:ascii="Times New Roman" w:hAnsi="Times New Roman"/>
@@ -15235,6 +15672,7 @@
         </w:rPr>
         <w:t xml:space="preserve">, </w:t>
       </w:r>
+      <w:proofErr w:type="spellStart"/>
       <w:r>
         <w:rPr>
           <w:rFonts w:ascii="Times New Roman" w:hAnsi="Times New Roman"/>
@@ -15244,6 +15682,7 @@
         </w:rPr>
         <w:t>Filtr</w:t>
       </w:r>
+      <w:proofErr w:type="spellEnd"/>
       <w:r>
         <w:rPr>
           <w:rFonts w:ascii="Times New Roman" w:hAnsi="Times New Roman"/>
@@ -15252,6 +15691,7 @@
         </w:rPr>
         <w:t xml:space="preserve">, </w:t>
       </w:r>
+      <w:proofErr w:type="spellStart"/>
       <w:r>
         <w:rPr>
           <w:rFonts w:ascii="Times New Roman" w:hAnsi="Times New Roman"/>
@@ -15261,6 +15701,7 @@
         </w:rPr>
         <w:t>RaDe</w:t>
       </w:r>
+      <w:proofErr w:type="spellEnd"/>
       <w:r>
         <w:rPr>
           <w:rFonts w:ascii="Times New Roman" w:hAnsi="Times New Roman"/>
@@ -15370,6 +15811,7 @@
         </w:rPr>
         <w:t>\</w:t>
       </w:r>
+      <w:proofErr w:type="spellStart"/>
       <w:r>
         <w:rPr>
           <w:rFonts w:ascii="Times New Roman" w:hAnsi="Times New Roman"/>
@@ -15379,6 +15821,7 @@
         </w:rPr>
         <w:t>Filtr</w:t>
       </w:r>
+      <w:proofErr w:type="spellEnd"/>
       <w:r>
         <w:rPr>
           <w:rFonts w:ascii="Times New Roman" w:hAnsi="Times New Roman"/>
@@ -15387,6 +15830,7 @@
         </w:rPr>
         <w:t>\</w:t>
       </w:r>
+      <w:proofErr w:type="spellStart"/>
       <w:r>
         <w:rPr>
           <w:rFonts w:ascii="Times New Roman" w:hAnsi="Times New Roman"/>
@@ -15396,6 +15840,7 @@
         </w:rPr>
         <w:t>RaDe</w:t>
       </w:r>
+      <w:proofErr w:type="spellEnd"/>
       <w:r>
         <w:rPr>
           <w:rFonts w:ascii="Times New Roman" w:hAnsi="Times New Roman"/>
@@ -15538,6 +15983,7 @@
         </w:rPr>
         <w:t xml:space="preserve">в окне </w:t>
       </w:r>
+      <w:proofErr w:type="spellStart"/>
       <w:r>
         <w:rPr>
           <w:rFonts w:ascii="Times New Roman" w:hAnsi="Times New Roman"/>
@@ -15547,6 +15993,7 @@
         </w:rPr>
         <w:t>CLTLogger</w:t>
       </w:r>
+      <w:proofErr w:type="spellEnd"/>
       <w:r>
         <w:rPr>
           <w:rFonts w:ascii="Times New Roman" w:hAnsi="Times New Roman"/>
@@ -15720,6 +16167,7 @@
         </w:rPr>
         <w:t>«</w:t>
       </w:r>
+      <w:proofErr w:type="spellStart"/>
       <w:r>
         <w:rPr>
           <w:rFonts w:ascii="Times New Roman" w:hAnsi="Times New Roman"/>
@@ -15730,6 +16178,7 @@
         </w:rPr>
         <w:t>CLTLogger</w:t>
       </w:r>
+      <w:proofErr w:type="spellEnd"/>
       <w:r>
         <w:rPr>
           <w:rFonts w:ascii="Times New Roman" w:hAnsi="Times New Roman"/>
@@ -16081,7 +16530,25 @@
           <w:sz w:val="28"/>
           <w:szCs w:val="28"/>
         </w:rPr>
-        <w:t>» Кнопка запуска вьювера кривой блеска</w:t>
+        <w:t xml:space="preserve">» Кнопка запуска </w:t>
+      </w:r>
+      <w:proofErr w:type="spellStart"/>
+      <w:r>
+        <w:rPr>
+          <w:rFonts w:ascii="Times New Roman" w:hAnsi="Times New Roman"/>
+          <w:sz w:val="28"/>
+          <w:szCs w:val="28"/>
+        </w:rPr>
+        <w:t>вьювера</w:t>
+      </w:r>
+      <w:proofErr w:type="spellEnd"/>
+      <w:r>
+        <w:rPr>
+          <w:rFonts w:ascii="Times New Roman" w:hAnsi="Times New Roman"/>
+          <w:sz w:val="28"/>
+          <w:szCs w:val="28"/>
+        </w:rPr>
+        <w:t xml:space="preserve"> кривой блеска</w:t>
       </w:r>
       <w:r>
         <w:rPr>
@@ -16265,6 +16732,7 @@
         </w:rPr>
         <w:t>«…\</w:t>
       </w:r>
+      <w:proofErr w:type="spellStart"/>
       <w:r>
         <w:rPr>
           <w:rFonts w:ascii="Times New Roman" w:hAnsi="Times New Roman"/>
@@ -16274,6 +16742,7 @@
         </w:rPr>
         <w:t>Seria</w:t>
       </w:r>
+      <w:proofErr w:type="spellEnd"/>
       <w:r>
         <w:rPr>
           <w:rFonts w:ascii="Times New Roman" w:hAnsi="Times New Roman"/>
@@ -16283,6 +16752,7 @@
         </w:rPr>
         <w:t>\</w:t>
       </w:r>
+      <w:proofErr w:type="spellStart"/>
       <w:r>
         <w:rPr>
           <w:rFonts w:ascii="Times New Roman" w:hAnsi="Times New Roman"/>
@@ -16293,6 +16763,7 @@
         </w:rPr>
         <w:t>LightCurves</w:t>
       </w:r>
+      <w:proofErr w:type="spellEnd"/>
       <w:r>
         <w:rPr>
           <w:rFonts w:ascii="Times New Roman" w:hAnsi="Times New Roman"/>
@@ -16302,6 +16773,7 @@
         </w:rPr>
         <w:t>\’</w:t>
       </w:r>
+      <w:proofErr w:type="spellStart"/>
       <w:r>
         <w:rPr>
           <w:rFonts w:ascii="Times New Roman" w:hAnsi="Times New Roman"/>
@@ -16329,6 +16801,7 @@
         </w:rPr>
         <w:t>имя</w:t>
       </w:r>
+      <w:proofErr w:type="spellEnd"/>
       <w:r>
         <w:rPr>
           <w:rFonts w:ascii="Times New Roman" w:hAnsi="Times New Roman"/>
@@ -16338,6 +16811,7 @@
         </w:rPr>
         <w:t xml:space="preserve"> звезды</w:t>
       </w:r>
+      <w:proofErr w:type="gramStart"/>
       <w:r>
         <w:rPr>
           <w:rFonts w:ascii="Times New Roman" w:hAnsi="Times New Roman"/>
@@ -16356,6 +16830,7 @@
         </w:rPr>
         <w:t>LCP</w:t>
       </w:r>
+      <w:proofErr w:type="gramEnd"/>
       <w:r>
         <w:rPr>
           <w:rFonts w:ascii="Times New Roman" w:hAnsi="Times New Roman"/>
@@ -16407,6 +16882,7 @@
         </w:rPr>
       </w:pPr>
       <w:bookmarkStart w:id="13" w:name="_Toc508648616"/>
+      <w:proofErr w:type="spellStart"/>
       <w:r>
         <w:rPr>
           <w:rFonts w:ascii="Times New Roman" w:hAnsi="Times New Roman" w:cs="Times New Roman"/>
@@ -16418,6 +16894,7 @@
         <w:lastRenderedPageBreak/>
         <w:t>OnLine</w:t>
       </w:r>
+      <w:proofErr w:type="spellEnd"/>
       <w:r>
         <w:rPr>
           <w:rFonts w:ascii="Times New Roman" w:hAnsi="Times New Roman" w:cs="Times New Roman"/>
@@ -16479,6 +16956,7 @@
         </w:rPr>
         <w:t xml:space="preserve"> </w:t>
       </w:r>
+      <w:proofErr w:type="spellStart"/>
       <w:r>
         <w:rPr>
           <w:rFonts w:ascii="Times New Roman" w:hAnsi="Times New Roman"/>
@@ -16488,6 +16966,7 @@
         </w:rPr>
         <w:t>CoLiTecVS</w:t>
       </w:r>
+      <w:proofErr w:type="spellEnd"/>
       <w:r>
         <w:rPr>
           <w:rFonts w:ascii="Times New Roman" w:hAnsi="Times New Roman"/>
@@ -17050,7 +17529,7 @@
           <w:sz w:val="28"/>
           <w:szCs w:val="28"/>
         </w:rPr>
-        <w:t>ид представления  кривой блеска.</w:t>
+        <w:t>ид представления кривой блеска.</w:t>
       </w:r>
     </w:p>
     <w:p>
@@ -17134,8 +17613,18 @@
           <w:sz w:val="28"/>
           <w:szCs w:val="28"/>
         </w:rPr>
-        <w:t>выбранном фотокаталоге</w:t>
-      </w:r>
+        <w:t xml:space="preserve">выбранном </w:t>
+      </w:r>
+      <w:proofErr w:type="spellStart"/>
+      <w:r>
+        <w:rPr>
+          <w:rFonts w:ascii="Times New Roman" w:hAnsi="Times New Roman"/>
+          <w:sz w:val="28"/>
+          <w:szCs w:val="28"/>
+        </w:rPr>
+        <w:t>фотокаталоге</w:t>
+      </w:r>
+      <w:proofErr w:type="spellEnd"/>
       <w:r>
         <w:rPr>
           <w:rFonts w:ascii="Times New Roman" w:hAnsi="Times New Roman"/>
@@ -17166,7 +17655,25 @@
           <w:sz w:val="28"/>
           <w:szCs w:val="28"/>
         </w:rPr>
-        <w:t xml:space="preserve"> фильтра в заголовке фит-кадров </w:t>
+        <w:t xml:space="preserve"> фильтра в заголовке </w:t>
+      </w:r>
+      <w:proofErr w:type="spellStart"/>
+      <w:r>
+        <w:rPr>
+          <w:rFonts w:ascii="Times New Roman" w:hAnsi="Times New Roman"/>
+          <w:sz w:val="28"/>
+          <w:szCs w:val="28"/>
+        </w:rPr>
+        <w:t>фит</w:t>
+      </w:r>
+      <w:proofErr w:type="spellEnd"/>
+      <w:r>
+        <w:rPr>
+          <w:rFonts w:ascii="Times New Roman" w:hAnsi="Times New Roman"/>
+          <w:sz w:val="28"/>
+          <w:szCs w:val="28"/>
+        </w:rPr>
+        <w:t xml:space="preserve">-кадров </w:t>
       </w:r>
       <w:r>
         <w:rPr>
@@ -17206,8 +17713,18 @@
           <w:sz w:val="28"/>
           <w:szCs w:val="28"/>
         </w:rPr>
-        <w:t xml:space="preserve"> в фотокаталоге</w:t>
-      </w:r>
+        <w:t xml:space="preserve"> в </w:t>
+      </w:r>
+      <w:proofErr w:type="spellStart"/>
+      <w:r>
+        <w:rPr>
+          <w:rFonts w:ascii="Times New Roman" w:hAnsi="Times New Roman"/>
+          <w:sz w:val="28"/>
+          <w:szCs w:val="28"/>
+        </w:rPr>
+        <w:t>фотокаталоге</w:t>
+      </w:r>
+      <w:proofErr w:type="spellEnd"/>
       <w:r>
         <w:rPr>
           <w:rFonts w:ascii="Times New Roman" w:hAnsi="Times New Roman"/>
@@ -17548,8 +18065,27 @@
           <w:sz w:val="28"/>
           <w:szCs w:val="28"/>
         </w:rPr>
-        <w:t xml:space="preserve">необходимо запустить вьювер кадров </w:t>
-      </w:r>
+        <w:t xml:space="preserve">необходимо запустить </w:t>
+      </w:r>
+      <w:proofErr w:type="spellStart"/>
+      <w:r>
+        <w:rPr>
+          <w:rFonts w:ascii="Times New Roman" w:hAnsi="Times New Roman"/>
+          <w:sz w:val="28"/>
+          <w:szCs w:val="28"/>
+        </w:rPr>
+        <w:t>вьювер</w:t>
+      </w:r>
+      <w:proofErr w:type="spellEnd"/>
+      <w:r>
+        <w:rPr>
+          <w:rFonts w:ascii="Times New Roman" w:hAnsi="Times New Roman"/>
+          <w:sz w:val="28"/>
+          <w:szCs w:val="28"/>
+        </w:rPr>
+        <w:t xml:space="preserve"> кадров </w:t>
+      </w:r>
+      <w:proofErr w:type="spellStart"/>
       <w:r>
         <w:rPr>
           <w:rFonts w:ascii="Times New Roman" w:hAnsi="Times New Roman"/>
@@ -17559,6 +18095,7 @@
         </w:rPr>
         <w:t>LookSky</w:t>
       </w:r>
+      <w:proofErr w:type="spellEnd"/>
       <w:r>
         <w:rPr>
           <w:rFonts w:ascii="Times New Roman" w:hAnsi="Times New Roman"/>
@@ -17567,6 +18104,7 @@
         </w:rPr>
         <w:t xml:space="preserve">. С помощью </w:t>
       </w:r>
+      <w:proofErr w:type="spellStart"/>
       <w:r>
         <w:rPr>
           <w:rFonts w:ascii="Times New Roman" w:hAnsi="Times New Roman"/>
@@ -17576,6 +18114,7 @@
         </w:rPr>
         <w:t>LookSky</w:t>
       </w:r>
+      <w:proofErr w:type="spellEnd"/>
       <w:r>
         <w:rPr>
           <w:rFonts w:ascii="Times New Roman" w:hAnsi="Times New Roman"/>
@@ -17647,15 +18186,33 @@
           <w:sz w:val="28"/>
           <w:szCs w:val="28"/>
         </w:rPr>
-        <w:t xml:space="preserve"> либо описание в документе «LookSky-Creating_task-file_for_</w:t>
-      </w:r>
-      <w:r>
-        <w:rPr>
-          <w:rFonts w:ascii="Times New Roman" w:hAnsi="Times New Roman"/>
-          <w:sz w:val="28"/>
-          <w:szCs w:val="28"/>
-        </w:rPr>
-        <w:t>light_curve_creation_ru.</w:t>
+        <w:t xml:space="preserve"> либо описание в документе «</w:t>
+      </w:r>
+      <w:proofErr w:type="spellStart"/>
+      <w:r>
+        <w:rPr>
+          <w:rFonts w:ascii="Times New Roman" w:hAnsi="Times New Roman"/>
+          <w:sz w:val="28"/>
+          <w:szCs w:val="28"/>
+        </w:rPr>
+        <w:t>LookSky-Creating_task-file_for_</w:t>
+      </w:r>
+      <w:r>
+        <w:rPr>
+          <w:rFonts w:ascii="Times New Roman" w:hAnsi="Times New Roman"/>
+          <w:sz w:val="28"/>
+          <w:szCs w:val="28"/>
+        </w:rPr>
+        <w:t>light_curve_creation_ru</w:t>
+      </w:r>
+      <w:proofErr w:type="spellEnd"/>
+      <w:r>
+        <w:rPr>
+          <w:rFonts w:ascii="Times New Roman" w:hAnsi="Times New Roman"/>
+          <w:sz w:val="28"/>
+          <w:szCs w:val="28"/>
+        </w:rPr>
+        <w:t>.</w:t>
       </w:r>
       <w:r>
         <w:rPr>
@@ -18176,6 +18733,7 @@
         </w:rPr>
         <w:t>При наличии установленной виртуальной обсерватории (</w:t>
       </w:r>
+      <w:proofErr w:type="spellStart"/>
       <w:r>
         <w:rPr>
           <w:rFonts w:ascii="Times New Roman" w:hAnsi="Times New Roman"/>
@@ -18185,6 +18743,7 @@
         </w:rPr>
         <w:t>xViO</w:t>
       </w:r>
+      <w:proofErr w:type="spellEnd"/>
       <w:r>
         <w:rPr>
           <w:rFonts w:ascii="Times New Roman" w:hAnsi="Times New Roman"/>
@@ -18201,6 +18760,7 @@
         </w:rPr>
         <w:t xml:space="preserve">команды </w:t>
       </w:r>
+      <w:proofErr w:type="spellStart"/>
       <w:r>
         <w:rPr>
           <w:rFonts w:ascii="Times New Roman" w:hAnsi="Times New Roman"/>
@@ -18210,6 +18770,7 @@
         </w:rPr>
         <w:t>CoLiTec</w:t>
       </w:r>
+      <w:proofErr w:type="spellEnd"/>
       <w:r>
         <w:rPr>
           <w:rFonts w:ascii="Times New Roman" w:hAnsi="Times New Roman"/>
@@ -18449,8 +19010,24 @@
         <w:szCs w:val="24"/>
         <w:lang w:val="en-US" w:eastAsia="ru-RU"/>
       </w:rPr>
-      <w:t>© CoLiTec</w:t>
+      <w:t xml:space="preserve">© </w:t>
     </w:r>
+    <w:proofErr w:type="spellStart"/>
+    <w:r>
+      <w:rPr>
+        <w:rFonts w:ascii="Times New Roman" w:hAnsi="Times New Roman"/>
+        <w:b/>
+        <w:bCs/>
+        <w:i/>
+        <w:iCs/>
+        <w:color w:val="000000"/>
+        <w:sz w:val="24"/>
+        <w:szCs w:val="24"/>
+        <w:lang w:val="en-US" w:eastAsia="ru-RU"/>
+      </w:rPr>
+      <w:t>CoLiTec</w:t>
+    </w:r>
+    <w:proofErr w:type="spellEnd"/>
     <w:r>
       <w:rPr>
         <w:rFonts w:ascii="Times New Roman" w:hAnsi="Times New Roman"/>
@@ -18524,6 +19101,7 @@
     <w:pPr>
       <w:pStyle w:val="a7"/>
     </w:pPr>
+    <w:proofErr w:type="spellStart"/>
     <w:r>
       <w:rPr>
         <w:rFonts w:ascii="Times New Roman" w:hAnsi="Times New Roman"/>
@@ -18534,8 +19112,9 @@
         <w:szCs w:val="24"/>
         <w:lang w:eastAsia="ru-RU"/>
       </w:rPr>
-      <w:t>CoLiTec Control Center</w:t>
+      <w:t>CoLiTec</w:t>
     </w:r>
+    <w:proofErr w:type="spellEnd"/>
     <w:r>
       <w:rPr>
         <w:rFonts w:ascii="Times New Roman" w:hAnsi="Times New Roman"/>
@@ -18548,6 +19127,58 @@
       </w:rPr>
       <w:t xml:space="preserve"> </w:t>
     </w:r>
+    <w:proofErr w:type="spellStart"/>
+    <w:r>
+      <w:rPr>
+        <w:rFonts w:ascii="Times New Roman" w:hAnsi="Times New Roman"/>
+        <w:b/>
+        <w:i/>
+        <w:iCs/>
+        <w:sz w:val="24"/>
+        <w:szCs w:val="24"/>
+        <w:lang w:eastAsia="ru-RU"/>
+      </w:rPr>
+      <w:t>Control</w:t>
+    </w:r>
+    <w:proofErr w:type="spellEnd"/>
+    <w:r>
+      <w:rPr>
+        <w:rFonts w:ascii="Times New Roman" w:hAnsi="Times New Roman"/>
+        <w:b/>
+        <w:i/>
+        <w:iCs/>
+        <w:sz w:val="24"/>
+        <w:szCs w:val="24"/>
+        <w:lang w:eastAsia="ru-RU"/>
+      </w:rPr>
+      <w:t xml:space="preserve"> </w:t>
+    </w:r>
+    <w:proofErr w:type="spellStart"/>
+    <w:r>
+      <w:rPr>
+        <w:rFonts w:ascii="Times New Roman" w:hAnsi="Times New Roman"/>
+        <w:b/>
+        <w:i/>
+        <w:iCs/>
+        <w:sz w:val="24"/>
+        <w:szCs w:val="24"/>
+        <w:lang w:eastAsia="ru-RU"/>
+      </w:rPr>
+      <w:t>Center</w:t>
+    </w:r>
+    <w:proofErr w:type="spellEnd"/>
+    <w:r>
+      <w:rPr>
+        <w:rFonts w:ascii="Times New Roman" w:hAnsi="Times New Roman"/>
+        <w:b/>
+        <w:i/>
+        <w:iCs/>
+        <w:sz w:val="24"/>
+        <w:szCs w:val="24"/>
+        <w:lang w:eastAsia="ru-RU"/>
+      </w:rPr>
+      <w:t xml:space="preserve"> </w:t>
+    </w:r>
     <w:r>
       <w:rPr>
         <w:rFonts w:ascii="Times New Roman" w:hAnsi="Times New Roman"/>
@@ -18600,7 +19231,7 @@
         <w:noProof/>
         <w:sz w:val="24"/>
       </w:rPr>
-      <w:t>21</w:t>
+      <w:t>22</w:t>
     </w:r>
     <w:r>
       <w:rPr>
@@ -23372,7 +24003,7 @@
 </file>
 
 <file path=customXml/itemProps1.xml><?xml version="1.0" encoding="utf-8"?>
-<ds:datastoreItem xmlns:ds="http://schemas.openxmlformats.org/officeDocument/2006/customXml" ds:itemID="{29A4AADB-C300-400F-89CA-B2179D2A2534}">
+<ds:datastoreItem xmlns:ds="http://schemas.openxmlformats.org/officeDocument/2006/customXml" ds:itemID="{76D95D94-9407-4A77-8E7D-BB1FA97AEF93}">
   <ds:schemaRefs>
     <ds:schemaRef ds:uri="http://schemas.openxmlformats.org/officeDocument/2006/bibliography"/>
   </ds:schemaRefs>

</xml_diff>